<commit_message>
Correction tête de page
</commit_message>
<xml_diff>
--- a/Cours/6eme/RogerVailland/Chapitre_B2/Documents/B2 - Soustraction (A trou).docx
+++ b/Cours/6eme/RogerVailland/Chapitre_B2/Documents/B2 - Soustraction (A trou).docx
@@ -65,6 +65,7 @@
       <w:r>
         <w:rPr>
           <w:rFonts w:eastAsia="Times New Roman" w:cs="Times New Roman"/>
+          <w:noProof/>
           <w:lang w:eastAsia="fr-FR"/>
         </w:rPr>
         <w:drawing>
@@ -420,13 +421,7 @@
         <w:spacing w:before="240"/>
       </w:pPr>
       <w:r>
-        <w:t xml:space="preserve">Pour poser une soustraction en colonne, on aligne les nombres selon le rang de leurs chiffres. On commence ensuite la soustraction par la droite et on remonte petit à petit. Lorsqu'une soustraction n'est pas possible (que l'on soustrait plus que disponible), on prend une </w:t>
-      </w:r>
-      <w:r>
-        <w:t>dizaine</w:t>
-      </w:r>
-      <w:r>
-        <w:t xml:space="preserve"> supplémentaire et on indique que l'on soustrait 1 de plus au rang suivant. </w:t>
+        <w:t xml:space="preserve">Pour poser une soustraction en colonne, on aligne les nombres selon le rang de leurs chiffres. On commence ensuite la soustraction par la droite et on remonte petit à petit. Lorsqu'une soustraction n'est pas possible (que l'on soustrait plus que disponible), on prend une dizaine supplémentaire et on indique que l'on soustrait 1 de plus au rang suivant. </w:t>
       </w:r>
     </w:p>
     <w:p>

</xml_diff>